<commit_message>
finded the highest acc
</commit_message>
<xml_diff>
--- a/different_results.docx
+++ b/different_results.docx
@@ -4,16 +4,230 @@
   <w:body>
     <w:p>
       <w:pPr>
-        <w:rPr>
-          <w:sz w:val="18"/>
-          <w:szCs w:val="18"/>
-        </w:rPr>
-      </w:pPr>
-      <w:r>
-        <w:rPr>
-          <w:sz w:val="18"/>
-          <w:szCs w:val="18"/>
-        </w:rPr>
+        <w:pStyle w:val="ListeParagraf"/>
+        <w:numPr>
+          <w:ilvl w:val="0"/>
+          <w:numId w:val="1"/>
+        </w:numPr>
+      </w:pPr>
+      <w:r>
+        <w:t xml:space="preserve">Trying to find the model that has the highest accuracy of learning. </w:t>
+      </w:r>
+    </w:p>
+    <w:p>
+      <w:pPr>
+        <w:pStyle w:val="ListeParagraf"/>
+        <w:numPr>
+          <w:ilvl w:val="0"/>
+          <w:numId w:val="1"/>
+        </w:numPr>
+      </w:pPr>
+      <w:r>
+        <w:t>3 classes of wheat and 200 photos each.</w:t>
+      </w:r>
+    </w:p>
+    <w:p>
+      <w:pPr>
+        <w:pStyle w:val="ListeParagraf"/>
+        <w:numPr>
+          <w:ilvl w:val="0"/>
+          <w:numId w:val="1"/>
+        </w:numPr>
+      </w:pPr>
+      <w:r>
+        <w:t>Using the Mobilenet model.</w:t>
+      </w:r>
+    </w:p>
+    <w:p>
+      <w:pPr>
+        <w:rPr>
+          <w:sz w:val="18"/>
+          <w:szCs w:val="18"/>
+        </w:rPr>
+      </w:pPr>
+    </w:p>
+    <w:p>
+      <w:pPr>
+        <w:rPr>
+          <w:sz w:val="18"/>
+          <w:szCs w:val="18"/>
+        </w:rPr>
+      </w:pPr>
+    </w:p>
+    <w:p>
+      <w:pPr>
+        <w:rPr>
+          <w:sz w:val="18"/>
+          <w:szCs w:val="18"/>
+        </w:rPr>
+      </w:pPr>
+    </w:p>
+    <w:p>
+      <w:pPr>
+        <w:rPr>
+          <w:sz w:val="18"/>
+          <w:szCs w:val="18"/>
+        </w:rPr>
+      </w:pPr>
+    </w:p>
+    <w:p>
+      <w:pPr>
+        <w:rPr>
+          <w:sz w:val="18"/>
+          <w:szCs w:val="18"/>
+        </w:rPr>
+      </w:pPr>
+    </w:p>
+    <w:p>
+      <w:pPr>
+        <w:rPr>
+          <w:sz w:val="18"/>
+          <w:szCs w:val="18"/>
+        </w:rPr>
+      </w:pPr>
+    </w:p>
+    <w:p>
+      <w:pPr>
+        <w:rPr>
+          <w:sz w:val="18"/>
+          <w:szCs w:val="18"/>
+        </w:rPr>
+      </w:pPr>
+    </w:p>
+    <w:p>
+      <w:pPr>
+        <w:rPr>
+          <w:sz w:val="18"/>
+          <w:szCs w:val="18"/>
+        </w:rPr>
+      </w:pPr>
+    </w:p>
+    <w:p>
+      <w:pPr>
+        <w:rPr>
+          <w:sz w:val="18"/>
+          <w:szCs w:val="18"/>
+        </w:rPr>
+      </w:pPr>
+    </w:p>
+    <w:p>
+      <w:pPr>
+        <w:rPr>
+          <w:sz w:val="18"/>
+          <w:szCs w:val="18"/>
+        </w:rPr>
+      </w:pPr>
+    </w:p>
+    <w:p>
+      <w:pPr>
+        <w:rPr>
+          <w:sz w:val="18"/>
+          <w:szCs w:val="18"/>
+        </w:rPr>
+      </w:pPr>
+    </w:p>
+    <w:p>
+      <w:pPr>
+        <w:rPr>
+          <w:sz w:val="18"/>
+          <w:szCs w:val="18"/>
+        </w:rPr>
+      </w:pPr>
+    </w:p>
+    <w:p>
+      <w:pPr>
+        <w:rPr>
+          <w:sz w:val="18"/>
+          <w:szCs w:val="18"/>
+        </w:rPr>
+      </w:pPr>
+    </w:p>
+    <w:p>
+      <w:pPr>
+        <w:rPr>
+          <w:sz w:val="18"/>
+          <w:szCs w:val="18"/>
+        </w:rPr>
+      </w:pPr>
+    </w:p>
+    <w:p>
+      <w:pPr>
+        <w:rPr>
+          <w:sz w:val="18"/>
+          <w:szCs w:val="18"/>
+        </w:rPr>
+      </w:pPr>
+    </w:p>
+    <w:p>
+      <w:pPr>
+        <w:rPr>
+          <w:sz w:val="18"/>
+          <w:szCs w:val="18"/>
+        </w:rPr>
+      </w:pPr>
+    </w:p>
+    <w:p>
+      <w:pPr>
+        <w:rPr>
+          <w:sz w:val="18"/>
+          <w:szCs w:val="18"/>
+        </w:rPr>
+      </w:pPr>
+    </w:p>
+    <w:p>
+      <w:pPr>
+        <w:rPr>
+          <w:sz w:val="18"/>
+          <w:szCs w:val="18"/>
+        </w:rPr>
+      </w:pPr>
+    </w:p>
+    <w:p>
+      <w:pPr>
+        <w:rPr>
+          <w:sz w:val="18"/>
+          <w:szCs w:val="18"/>
+        </w:rPr>
+      </w:pPr>
+    </w:p>
+    <w:p>
+      <w:pPr>
+        <w:rPr>
+          <w:sz w:val="18"/>
+          <w:szCs w:val="18"/>
+        </w:rPr>
+      </w:pPr>
+    </w:p>
+    <w:p>
+      <w:pPr>
+        <w:rPr>
+          <w:sz w:val="18"/>
+          <w:szCs w:val="18"/>
+        </w:rPr>
+      </w:pPr>
+    </w:p>
+    <w:p>
+      <w:pPr>
+        <w:rPr>
+          <w:sz w:val="18"/>
+          <w:szCs w:val="18"/>
+        </w:rPr>
+      </w:pPr>
+    </w:p>
+    <w:p>
+      <w:pPr>
+        <w:rPr>
+          <w:sz w:val="18"/>
+          <w:szCs w:val="18"/>
+        </w:rPr>
+      </w:pPr>
+      <w:r>
+        <w:rPr>
+          <w:noProof/>
+          <w:sz w:val="18"/>
+          <w:szCs w:val="18"/>
+        </w:rPr>
+        <w:lastRenderedPageBreak/>
         <w:drawing>
           <wp:anchor distT="0" distB="0" distL="114300" distR="114300" simplePos="0" relativeHeight="251658240" behindDoc="1" locked="0" layoutInCell="1" allowOverlap="1" wp14:anchorId="68A590E2" wp14:editId="0504738D">
             <wp:simplePos x="0" y="0"/>
@@ -46,7 +260,7 @@
                     <pic:cNvPicPr/>
                   </pic:nvPicPr>
                   <pic:blipFill>
-                    <a:blip r:embed="rId4">
+                    <a:blip r:embed="rId5">
                       <a:extLst>
                         <a:ext uri="{28A0092B-C50C-407E-A947-70E740481C1C}">
                           <a14:useLocalDpi xmlns:a14="http://schemas.microsoft.com/office/drawing/2010/main" val="0"/>
@@ -207,6 +421,13 @@
           <w:szCs w:val="18"/>
         </w:rPr>
       </w:pPr>
+      <w:r>
+        <w:rPr>
+          <w:sz w:val="18"/>
+          <w:szCs w:val="18"/>
+        </w:rPr>
+        <w:t>##epochs 20</w:t>
+      </w:r>
     </w:p>
     <w:p>
       <w:pPr>
@@ -285,6 +506,7 @@
       </w:pPr>
       <w:r>
         <w:rPr>
+          <w:noProof/>
           <w:sz w:val="18"/>
           <w:szCs w:val="18"/>
         </w:rPr>
@@ -320,7 +542,7 @@
                     <pic:cNvPicPr/>
                   </pic:nvPicPr>
                   <pic:blipFill>
-                    <a:blip r:embed="rId5">
+                    <a:blip r:embed="rId6">
                       <a:extLst>
                         <a:ext uri="{28A0092B-C50C-407E-A947-70E740481C1C}">
                           <a14:useLocalDpi xmlns:a14="http://schemas.microsoft.com/office/drawing/2010/main" val="0"/>
@@ -986,20 +1208,30 @@
         </w:rPr>
         <w:t xml:space="preserve"> , 4</w:t>
       </w:r>
-    </w:p>
-    <w:p>
-      <w:pPr>
-        <w:rPr>
-          <w:sz w:val="18"/>
-          <w:szCs w:val="18"/>
-        </w:rPr>
-      </w:pPr>
-      <w:r>
-        <w:rPr>
-          <w:sz w:val="18"/>
-          <w:szCs w:val="18"/>
+      <w:r>
+        <w:rPr>
+          <w:b/>
+          <w:bCs/>
+          <w:sz w:val="36"/>
+          <w:szCs w:val="36"/>
           <w:highlight w:val="yellow"/>
         </w:rPr>
+        <w:t>,5</w:t>
+      </w:r>
+    </w:p>
+    <w:p>
+      <w:pPr>
+        <w:rPr>
+          <w:sz w:val="18"/>
+          <w:szCs w:val="18"/>
+        </w:rPr>
+      </w:pPr>
+      <w:r>
+        <w:rPr>
+          <w:sz w:val="18"/>
+          <w:szCs w:val="18"/>
+          <w:highlight w:val="yellow"/>
+        </w:rPr>
         <w:t>batch_size=16</w:t>
       </w:r>
       <w:r>
@@ -1009,14 +1241,14 @@
           <w:highlight w:val="yellow"/>
         </w:rPr>
         <w:tab/>
-      </w:r>
-      <w:r>
-        <w:rPr>
-          <w:sz w:val="18"/>
-          <w:szCs w:val="18"/>
-          <w:highlight w:val="yellow"/>
-        </w:rPr>
         <w:t>learning_rate=0.001</w:t>
+      </w:r>
+      <w:r>
+        <w:rPr>
+          <w:sz w:val="18"/>
+          <w:szCs w:val="18"/>
+        </w:rPr>
+        <w:t xml:space="preserve"> epochs--40</w:t>
       </w:r>
     </w:p>
     <w:p>
@@ -1372,14 +1604,7 @@
     <w:p>
       <w:pPr>
         <w:rPr>
-          <w:sz w:val="18"/>
-          <w:szCs w:val="18"/>
-        </w:rPr>
-      </w:pPr>
-    </w:p>
-    <w:p>
-      <w:pPr>
-        <w:rPr>
+          <w:noProof/>
           <w:sz w:val="18"/>
           <w:szCs w:val="18"/>
         </w:rPr>
@@ -1398,26 +1623,26 @@
           <w:szCs w:val="18"/>
         </w:rPr>
         <w:drawing>
-          <wp:anchor distT="0" distB="0" distL="114300" distR="114300" simplePos="0" relativeHeight="251661312" behindDoc="1" locked="0" layoutInCell="1" allowOverlap="1" wp14:anchorId="08A64F25" wp14:editId="35562859">
+          <wp:anchor distT="0" distB="0" distL="114300" distR="114300" simplePos="0" relativeHeight="251673600" behindDoc="1" locked="0" layoutInCell="1" allowOverlap="1" wp14:anchorId="0C2541DF" wp14:editId="11C90921">
             <wp:simplePos x="0" y="0"/>
             <wp:positionH relativeFrom="column">
-              <wp:posOffset>3462655</wp:posOffset>
+              <wp:posOffset>3139440</wp:posOffset>
             </wp:positionH>
             <wp:positionV relativeFrom="paragraph">
-              <wp:posOffset>158750</wp:posOffset>
+              <wp:posOffset>142875</wp:posOffset>
             </wp:positionV>
-            <wp:extent cx="2753109" cy="2457793"/>
-            <wp:effectExtent l="0" t="0" r="9525" b="0"/>
+            <wp:extent cx="2766695" cy="2388870"/>
+            <wp:effectExtent l="0" t="0" r="0" b="0"/>
             <wp:wrapTight wrapText="bothSides">
               <wp:wrapPolygon edited="0">
                 <wp:start x="0" y="0"/>
-                <wp:lineTo x="0" y="21433"/>
-                <wp:lineTo x="21525" y="21433"/>
-                <wp:lineTo x="21525" y="0"/>
+                <wp:lineTo x="0" y="21359"/>
+                <wp:lineTo x="21417" y="21359"/>
+                <wp:lineTo x="21417" y="0"/>
                 <wp:lineTo x="0" y="0"/>
               </wp:wrapPolygon>
             </wp:wrapTight>
-            <wp:docPr id="166901426" name="Resim 1" descr="metin, ekran görüntüsü, dikdörtgen, diyagram içeren bir resim&#10;&#10;Açıklama otomatik olarak oluşturuldu"/>
+            <wp:docPr id="906774204" name="Resim 1" descr="metin, ekran görüntüsü, diyagram, dikdörtgen içeren bir resim&#10;&#10;Açıklama otomatik olarak oluşturuldu"/>
             <wp:cNvGraphicFramePr>
               <a:graphicFrameLocks xmlns:a="http://schemas.openxmlformats.org/drawingml/2006/main" noChangeAspect="1"/>
             </wp:cNvGraphicFramePr>
@@ -1425,11 +1650,11 @@
               <a:graphicData uri="http://schemas.openxmlformats.org/drawingml/2006/picture">
                 <pic:pic xmlns:pic="http://schemas.openxmlformats.org/drawingml/2006/picture">
                   <pic:nvPicPr>
-                    <pic:cNvPr id="166901426" name="Resim 1" descr="metin, ekran görüntüsü, dikdörtgen, diyagram içeren bir resim&#10;&#10;Açıklama otomatik olarak oluşturuldu"/>
+                    <pic:cNvPr id="906774204" name="Resim 1" descr="metin, ekran görüntüsü, diyagram, dikdörtgen içeren bir resim&#10;&#10;Açıklama otomatik olarak oluşturuldu"/>
                     <pic:cNvPicPr/>
                   </pic:nvPicPr>
                   <pic:blipFill>
-                    <a:blip r:embed="rId6">
+                    <a:blip r:embed="rId7">
                       <a:extLst>
                         <a:ext uri="{28A0092B-C50C-407E-A947-70E740481C1C}">
                           <a14:useLocalDpi xmlns:a14="http://schemas.microsoft.com/office/drawing/2010/main" val="0"/>
@@ -1443,7 +1668,7 @@
                   <pic:spPr>
                     <a:xfrm>
                       <a:off x="0" y="0"/>
-                      <a:ext cx="2753109" cy="2457793"/>
+                      <a:ext cx="2766695" cy="2388870"/>
                     </a:xfrm>
                     <a:prstGeom prst="rect">
                       <a:avLst/>
@@ -1452,22 +1677,29 @@
                 </pic:pic>
               </a:graphicData>
             </a:graphic>
+            <wp14:sizeRelH relativeFrom="margin">
+              <wp14:pctWidth>0</wp14:pctWidth>
+            </wp14:sizeRelH>
+            <wp14:sizeRelV relativeFrom="margin">
+              <wp14:pctHeight>0</wp14:pctHeight>
+            </wp14:sizeRelV>
           </wp:anchor>
         </w:drawing>
       </w:r>
       <w:r>
         <w:rPr>
+          <w:noProof/>
           <w:sz w:val="18"/>
           <w:szCs w:val="18"/>
         </w:rPr>
         <w:drawing>
-          <wp:anchor distT="0" distB="0" distL="114300" distR="114300" simplePos="0" relativeHeight="251660288" behindDoc="1" locked="0" layoutInCell="1" allowOverlap="1" wp14:anchorId="3EA87990" wp14:editId="37080852">
+          <wp:anchor distT="0" distB="0" distL="114300" distR="114300" simplePos="0" relativeHeight="251660288" behindDoc="1" locked="0" layoutInCell="1" allowOverlap="1" wp14:anchorId="3EA87990" wp14:editId="759507FD">
             <wp:simplePos x="0" y="0"/>
             <wp:positionH relativeFrom="column">
-              <wp:posOffset>-4445</wp:posOffset>
+              <wp:posOffset>-274789</wp:posOffset>
             </wp:positionH>
             <wp:positionV relativeFrom="paragraph">
-              <wp:posOffset>-3175</wp:posOffset>
+              <wp:posOffset>85918</wp:posOffset>
             </wp:positionV>
             <wp:extent cx="3290166" cy="3209290"/>
             <wp:effectExtent l="0" t="0" r="5715" b="0"/>
@@ -1492,7 +1724,7 @@
                     <pic:cNvPicPr/>
                   </pic:nvPicPr>
                   <pic:blipFill>
-                    <a:blip r:embed="rId7">
+                    <a:blip r:embed="rId8">
                       <a:extLst>
                         <a:ext uri="{28A0092B-C50C-407E-A947-70E740481C1C}">
                           <a14:useLocalDpi xmlns:a14="http://schemas.microsoft.com/office/drawing/2010/main" val="0"/>
@@ -1537,201 +1769,183 @@
     </w:p>
     <w:p>
       <w:pPr>
-        <w:rPr>
-          <w:sz w:val="18"/>
-          <w:szCs w:val="18"/>
-        </w:rPr>
-      </w:pPr>
-    </w:p>
-    <w:p>
-      <w:pPr>
-        <w:pStyle w:val="HTMLncedenBiimlendirilmi"/>
-        <w:shd w:val="clear" w:color="auto" w:fill="FFFFFF"/>
-        <w:wordWrap w:val="0"/>
-        <w:rPr>
-          <w:rFonts w:ascii="var(--jp-code-font-family)" w:hAnsi="var(--jp-code-font-family)"/>
-        </w:rPr>
-      </w:pPr>
-      <w:r>
-        <w:rPr>
-          <w:rFonts w:ascii="var(--jp-code-font-family)" w:hAnsi="var(--jp-code-font-family)"/>
-        </w:rPr>
-        <w:t xml:space="preserve">              f1-score</w:t>
-      </w:r>
-    </w:p>
-    <w:p>
-      <w:pPr>
-        <w:pStyle w:val="HTMLncedenBiimlendirilmi"/>
-        <w:shd w:val="clear" w:color="auto" w:fill="FFFFFF"/>
-        <w:wordWrap w:val="0"/>
-        <w:rPr>
-          <w:rFonts w:ascii="var(--jp-code-font-family)" w:hAnsi="var(--jp-code-font-family)"/>
-        </w:rPr>
-      </w:pPr>
-      <w:r>
-        <w:rPr>
-          <w:rFonts w:ascii="var(--jp-code-font-family)" w:hAnsi="var(--jp-code-font-family)"/>
-        </w:rPr>
-        <w:t>0             0.984615</w:t>
-      </w:r>
-    </w:p>
-    <w:p>
-      <w:pPr>
-        <w:pStyle w:val="HTMLncedenBiimlendirilmi"/>
-        <w:shd w:val="clear" w:color="auto" w:fill="FFFFFF"/>
-        <w:wordWrap w:val="0"/>
-        <w:rPr>
-          <w:rFonts w:ascii="var(--jp-code-font-family)" w:hAnsi="var(--jp-code-font-family)"/>
-        </w:rPr>
-      </w:pPr>
-      <w:r>
-        <w:rPr>
-          <w:rFonts w:ascii="var(--jp-code-font-family)" w:hAnsi="var(--jp-code-font-family)"/>
-        </w:rPr>
-        <w:t>1             0.933333</w:t>
-      </w:r>
-    </w:p>
-    <w:p>
-      <w:pPr>
-        <w:pStyle w:val="HTMLncedenBiimlendirilmi"/>
-        <w:shd w:val="clear" w:color="auto" w:fill="FFFFFF"/>
-        <w:wordWrap w:val="0"/>
-        <w:rPr>
-          <w:rFonts w:ascii="var(--jp-code-font-family)" w:hAnsi="var(--jp-code-font-family)"/>
-        </w:rPr>
-      </w:pPr>
-      <w:r>
-        <w:rPr>
-          <w:rFonts w:ascii="var(--jp-code-font-family)" w:hAnsi="var(--jp-code-font-family)"/>
-        </w:rPr>
-        <w:t>2             0.955224</w:t>
-      </w:r>
-    </w:p>
-    <w:p>
-      <w:pPr>
-        <w:pStyle w:val="HTMLncedenBiimlendirilmi"/>
-        <w:shd w:val="clear" w:color="auto" w:fill="FFFFFF"/>
-        <w:wordWrap w:val="0"/>
-        <w:rPr>
-          <w:rFonts w:ascii="var(--jp-code-font-family)" w:hAnsi="var(--jp-code-font-family)"/>
-        </w:rPr>
-      </w:pPr>
-      <w:r>
-        <w:rPr>
-          <w:rFonts w:ascii="var(--jp-code-font-family)" w:hAnsi="var(--jp-code-font-family)"/>
-        </w:rPr>
-        <w:t>accuracy      0.958333</w:t>
-      </w:r>
-    </w:p>
-    <w:p>
-      <w:pPr>
-        <w:pStyle w:val="HTMLncedenBiimlendirilmi"/>
-        <w:shd w:val="clear" w:color="auto" w:fill="FFFFFF"/>
-        <w:wordWrap w:val="0"/>
-        <w:rPr>
-          <w:rFonts w:ascii="var(--jp-code-font-family)" w:hAnsi="var(--jp-code-font-family)"/>
-        </w:rPr>
-      </w:pPr>
-      <w:r>
-        <w:rPr>
-          <w:rFonts w:ascii="var(--jp-code-font-family)" w:hAnsi="var(--jp-code-font-family)"/>
-        </w:rPr>
-        <w:t>macro avg     0.957724</w:t>
-      </w:r>
-    </w:p>
-    <w:p>
-      <w:pPr>
-        <w:pStyle w:val="HTMLncedenBiimlendirilmi"/>
-        <w:shd w:val="clear" w:color="auto" w:fill="FFFFFF"/>
-        <w:wordWrap w:val="0"/>
-        <w:rPr>
-          <w:rFonts w:ascii="var(--jp-code-font-family)" w:hAnsi="var(--jp-code-font-family)"/>
-        </w:rPr>
-      </w:pPr>
-      <w:r>
-        <w:rPr>
-          <w:rFonts w:ascii="var(--jp-code-font-family)" w:hAnsi="var(--jp-code-font-family)"/>
-        </w:rPr>
-        <w:t>weighted avg  0.957724</w:t>
-      </w:r>
-    </w:p>
-    <w:p>
-      <w:pPr>
-        <w:tabs>
-          <w:tab w:val="left" w:pos="2329"/>
-        </w:tabs>
-        <w:rPr>
-          <w:sz w:val="18"/>
-          <w:szCs w:val="18"/>
-        </w:rPr>
-      </w:pPr>
-      <w:r>
-        <w:rPr>
-          <w:sz w:val="18"/>
-          <w:szCs w:val="18"/>
-        </w:rPr>
-        <w:tab/>
-      </w:r>
-    </w:p>
-    <w:p>
-      <w:pPr>
-        <w:tabs>
-          <w:tab w:val="left" w:pos="2329"/>
-        </w:tabs>
+        <w:pStyle w:val="HTMLncedenBiimlendirilmi"/>
+        <w:shd w:val="clear" w:color="auto" w:fill="FFFFFF"/>
+        <w:wordWrap w:val="0"/>
+        <w:rPr>
+          <w:rFonts w:ascii="var(--jp-code-font-family)" w:hAnsi="var(--jp-code-font-family)"/>
+        </w:rPr>
+      </w:pPr>
+      <w:r>
+        <w:rPr>
+          <w:rFonts w:ascii="var(--jp-code-font-family)" w:hAnsi="var(--jp-code-font-family)"/>
+        </w:rPr>
+        <w:t xml:space="preserve">            </w:t>
+      </w:r>
+    </w:p>
+    <w:p>
+      <w:pPr>
+        <w:pStyle w:val="HTMLncedenBiimlendirilmi"/>
+        <w:shd w:val="clear" w:color="auto" w:fill="FFFFFF"/>
+        <w:wordWrap w:val="0"/>
+        <w:rPr>
+          <w:rFonts w:ascii="var(--jp-code-font-family)" w:hAnsi="var(--jp-code-font-family)"/>
+        </w:rPr>
+      </w:pPr>
+      <w:r>
+        <w:rPr>
+          <w:rFonts w:ascii="var(--jp-code-font-family)" w:hAnsi="var(--jp-code-font-family)"/>
+        </w:rPr>
+        <w:t xml:space="preserve">  f1-score</w:t>
+      </w:r>
+    </w:p>
+    <w:p>
+      <w:pPr>
+        <w:pStyle w:val="HTMLncedenBiimlendirilmi"/>
+        <w:shd w:val="clear" w:color="auto" w:fill="FFFFFF"/>
+        <w:wordWrap w:val="0"/>
+        <w:rPr>
+          <w:rFonts w:ascii="var(--jp-code-font-family)" w:hAnsi="var(--jp-code-font-family)"/>
+        </w:rPr>
+      </w:pPr>
+      <w:r>
+        <w:rPr>
+          <w:rFonts w:ascii="var(--jp-code-font-family)" w:hAnsi="var(--jp-code-font-family)"/>
+        </w:rPr>
+        <w:t>0             0.984127</w:t>
+      </w:r>
+    </w:p>
+    <w:p>
+      <w:pPr>
+        <w:pStyle w:val="HTMLncedenBiimlendirilmi"/>
+        <w:shd w:val="clear" w:color="auto" w:fill="FFFFFF"/>
+        <w:wordWrap w:val="0"/>
+        <w:rPr>
+          <w:rFonts w:ascii="var(--jp-code-font-family)" w:hAnsi="var(--jp-code-font-family)"/>
+        </w:rPr>
+      </w:pPr>
+      <w:r>
+        <w:rPr>
+          <w:rFonts w:ascii="var(--jp-code-font-family)" w:hAnsi="var(--jp-code-font-family)"/>
+        </w:rPr>
+        <w:t>1             0.984127</w:t>
+      </w:r>
+    </w:p>
+    <w:p>
+      <w:pPr>
+        <w:pStyle w:val="HTMLncedenBiimlendirilmi"/>
+        <w:shd w:val="clear" w:color="auto" w:fill="FFFFFF"/>
+        <w:wordWrap w:val="0"/>
+        <w:rPr>
+          <w:rFonts w:ascii="var(--jp-code-font-family)" w:hAnsi="var(--jp-code-font-family)"/>
+        </w:rPr>
+      </w:pPr>
+      <w:r>
+        <w:rPr>
+          <w:rFonts w:ascii="var(--jp-code-font-family)" w:hAnsi="var(--jp-code-font-family)"/>
+        </w:rPr>
+        <w:t>2             0.969697</w:t>
+      </w:r>
+    </w:p>
+    <w:p>
+      <w:pPr>
+        <w:pStyle w:val="HTMLncedenBiimlendirilmi"/>
+        <w:shd w:val="clear" w:color="auto" w:fill="FFFFFF"/>
+        <w:wordWrap w:val="0"/>
+        <w:rPr>
+          <w:rFonts w:ascii="var(--jp-code-font-family)" w:hAnsi="var(--jp-code-font-family)"/>
+        </w:rPr>
+      </w:pPr>
+      <w:r>
+        <w:rPr>
+          <w:rFonts w:ascii="var(--jp-code-font-family)" w:hAnsi="var(--jp-code-font-family)"/>
+        </w:rPr>
+        <w:t xml:space="preserve">accuracy      </w:t>
+      </w:r>
+      <w:r>
+        <w:rPr>
+          <w:rFonts w:ascii="var(--jp-code-font-family)" w:hAnsi="var(--jp-code-font-family)"/>
+        </w:rPr>
+        <w:t xml:space="preserve">     </w:t>
+      </w:r>
+      <w:r>
+        <w:rPr>
+          <w:rFonts w:ascii="var(--jp-code-font-family)" w:hAnsi="var(--jp-code-font-family)"/>
+        </w:rPr>
+        <w:t>0.979167</w:t>
+      </w:r>
+    </w:p>
+    <w:p>
+      <w:pPr>
+        <w:pStyle w:val="HTMLncedenBiimlendirilmi"/>
+        <w:shd w:val="clear" w:color="auto" w:fill="FFFFFF"/>
+        <w:wordWrap w:val="0"/>
+        <w:rPr>
+          <w:rFonts w:ascii="var(--jp-code-font-family)" w:hAnsi="var(--jp-code-font-family)"/>
+        </w:rPr>
+      </w:pPr>
+      <w:r>
+        <w:rPr>
+          <w:rFonts w:ascii="var(--jp-code-font-family)" w:hAnsi="var(--jp-code-font-family)"/>
+        </w:rPr>
+        <w:t xml:space="preserve">macro avg   </w:t>
+      </w:r>
+      <w:r>
+        <w:rPr>
+          <w:rFonts w:ascii="var(--jp-code-font-family)" w:hAnsi="var(--jp-code-font-family)"/>
+        </w:rPr>
+        <w:t xml:space="preserve">   </w:t>
+      </w:r>
+      <w:r>
+        <w:rPr>
+          <w:rFonts w:ascii="var(--jp-code-font-family)" w:hAnsi="var(--jp-code-font-family)"/>
+        </w:rPr>
+        <w:t xml:space="preserve">  0.979317</w:t>
+      </w:r>
+    </w:p>
+    <w:p>
+      <w:pPr>
+        <w:pStyle w:val="HTMLncedenBiimlendirilmi"/>
+        <w:shd w:val="clear" w:color="auto" w:fill="FFFFFF"/>
+        <w:wordWrap w:val="0"/>
+        <w:rPr>
+          <w:rFonts w:ascii="var(--jp-code-font-family)" w:hAnsi="var(--jp-code-font-family)"/>
+        </w:rPr>
+      </w:pPr>
+      <w:r>
+        <w:rPr>
+          <w:rFonts w:ascii="var(--jp-code-font-family)" w:hAnsi="var(--jp-code-font-family)"/>
+        </w:rPr>
+        <w:t>weighted avg  0.979317</w:t>
+      </w:r>
+      <w:r>
         <w:rPr>
           <w:b/>
           <w:bCs/>
           <w:sz w:val="22"/>
           <w:szCs w:val="22"/>
         </w:rPr>
-      </w:pPr>
-      <w:r>
-        <w:rPr>
-          <w:b/>
-          <w:bCs/>
-          <w:sz w:val="22"/>
-          <w:szCs w:val="22"/>
-        </w:rPr>
-        <w:t>Normalizasyon katmanı ekledikten sonra:</w:t>
-      </w:r>
-    </w:p>
-    <w:p>
-      <w:pPr>
-        <w:pStyle w:val="HTMLncedenBiimlendirilmi"/>
-        <w:shd w:val="clear" w:color="auto" w:fill="FFFFFF"/>
-        <w:wordWrap w:val="0"/>
-        <w:rPr>
-          <w:rFonts w:ascii="var(--jp-code-font-family)" w:hAnsi="var(--jp-code-font-family)"/>
-        </w:rPr>
-      </w:pPr>
-      <w:r>
-        <w:rPr>
-          <w:b/>
-          <w:bCs/>
-          <w:sz w:val="22"/>
-          <w:szCs w:val="22"/>
-        </w:rPr>
         <w:drawing>
-          <wp:anchor distT="0" distB="0" distL="114300" distR="114300" simplePos="0" relativeHeight="251671552" behindDoc="1" locked="0" layoutInCell="1" allowOverlap="1" wp14:anchorId="1F059855" wp14:editId="642390B6">
+          <wp:anchor distT="0" distB="0" distL="114300" distR="114300" simplePos="0" relativeHeight="251671552" behindDoc="1" locked="0" layoutInCell="1" allowOverlap="1" wp14:anchorId="24EA1A76" wp14:editId="2C33F4F2">
             <wp:simplePos x="0" y="0"/>
             <wp:positionH relativeFrom="column">
-              <wp:posOffset>3599677</wp:posOffset>
+              <wp:posOffset>3822120</wp:posOffset>
             </wp:positionH>
             <wp:positionV relativeFrom="paragraph">
-              <wp:posOffset>-751785</wp:posOffset>
+              <wp:posOffset>124957</wp:posOffset>
             </wp:positionV>
-            <wp:extent cx="1995778" cy="1830039"/>
-            <wp:effectExtent l="0" t="0" r="5080" b="0"/>
+            <wp:extent cx="2127951" cy="2035534"/>
+            <wp:effectExtent l="0" t="0" r="5715" b="3175"/>
             <wp:wrapTight wrapText="bothSides">
               <wp:wrapPolygon edited="0">
                 <wp:start x="0" y="0"/>
-                <wp:lineTo x="0" y="21368"/>
-                <wp:lineTo x="21449" y="21368"/>
-                <wp:lineTo x="21449" y="0"/>
+                <wp:lineTo x="0" y="21432"/>
+                <wp:lineTo x="21465" y="21432"/>
+                <wp:lineTo x="21465" y="0"/>
                 <wp:lineTo x="0" y="0"/>
               </wp:wrapPolygon>
             </wp:wrapTight>
-            <wp:docPr id="111669965" name="Resim 1" descr="metin, ekran görüntüsü, diyagram, sayı, numara içeren bir resim&#10;&#10;Açıklama otomatik olarak oluşturuldu"/>
+            <wp:docPr id="1572016529" name="Resim 1" descr="metin, çizgi, öykü gelişim çizgisi; kumpas; grafiğini çıkarma, diyagram içeren bir resim&#10;&#10;Açıklama otomatik olarak oluşturuldu"/>
             <wp:cNvGraphicFramePr>
               <a:graphicFrameLocks xmlns:a="http://schemas.openxmlformats.org/drawingml/2006/main" noChangeAspect="1"/>
             </wp:cNvGraphicFramePr>
@@ -1739,11 +1953,11 @@
               <a:graphicData uri="http://schemas.openxmlformats.org/drawingml/2006/picture">
                 <pic:pic xmlns:pic="http://schemas.openxmlformats.org/drawingml/2006/picture">
                   <pic:nvPicPr>
-                    <pic:cNvPr id="111669965" name="Resim 1" descr="metin, ekran görüntüsü, diyagram, sayı, numara içeren bir resim&#10;&#10;Açıklama otomatik olarak oluşturuldu"/>
+                    <pic:cNvPr id="1572016529" name="Resim 1" descr="metin, çizgi, öykü gelişim çizgisi; kumpas; grafiğini çıkarma, diyagram içeren bir resim&#10;&#10;Açıklama otomatik olarak oluşturuldu"/>
                     <pic:cNvPicPr/>
                   </pic:nvPicPr>
                   <pic:blipFill>
-                    <a:blip r:embed="rId8">
+                    <a:blip r:embed="rId9" cstate="print">
                       <a:extLst>
                         <a:ext uri="{28A0092B-C50C-407E-A947-70E740481C1C}">
                           <a14:useLocalDpi xmlns:a14="http://schemas.microsoft.com/office/drawing/2010/main" val="0"/>
@@ -1757,7 +1971,7 @@
                   <pic:spPr>
                     <a:xfrm>
                       <a:off x="0" y="0"/>
-                      <a:ext cx="1995778" cy="1830039"/>
+                      <a:ext cx="2127951" cy="2035534"/>
                     </a:xfrm>
                     <a:prstGeom prst="rect">
                       <a:avLst/>
@@ -1771,126 +1985,49 @@
       </w:r>
       <w:r>
         <w:rPr>
-          <w:rFonts w:ascii="var(--jp-code-font-family)" w:hAnsi="var(--jp-code-font-family)"/>
-        </w:rPr>
-        <w:t xml:space="preserve">              f1-score</w:t>
-      </w:r>
-    </w:p>
-    <w:p>
-      <w:pPr>
-        <w:pStyle w:val="HTMLncedenBiimlendirilmi"/>
-        <w:shd w:val="clear" w:color="auto" w:fill="FFFFFF"/>
-        <w:wordWrap w:val="0"/>
-        <w:rPr>
-          <w:rFonts w:ascii="var(--jp-code-font-family)" w:hAnsi="var(--jp-code-font-family)"/>
-        </w:rPr>
-      </w:pPr>
-      <w:r>
-        <w:rPr>
-          <w:rFonts w:ascii="var(--jp-code-font-family)" w:hAnsi="var(--jp-code-font-family)"/>
-        </w:rPr>
-        <w:t>0             0.984127</w:t>
-      </w:r>
-    </w:p>
-    <w:p>
-      <w:pPr>
-        <w:pStyle w:val="HTMLncedenBiimlendirilmi"/>
-        <w:shd w:val="clear" w:color="auto" w:fill="FFFFFF"/>
-        <w:wordWrap w:val="0"/>
-        <w:rPr>
-          <w:rFonts w:ascii="var(--jp-code-font-family)" w:hAnsi="var(--jp-code-font-family)"/>
-        </w:rPr>
-      </w:pPr>
-      <w:r>
-        <w:rPr>
-          <w:rFonts w:ascii="var(--jp-code-font-family)" w:hAnsi="var(--jp-code-font-family)"/>
-        </w:rPr>
-        <w:t>1             0.857143</w:t>
-      </w:r>
-    </w:p>
-    <w:p>
-      <w:pPr>
-        <w:pStyle w:val="HTMLncedenBiimlendirilmi"/>
-        <w:shd w:val="clear" w:color="auto" w:fill="FFFFFF"/>
-        <w:wordWrap w:val="0"/>
-        <w:rPr>
-          <w:rFonts w:ascii="var(--jp-code-font-family)" w:hAnsi="var(--jp-code-font-family)"/>
-        </w:rPr>
-      </w:pPr>
-      <w:r>
-        <w:rPr>
-          <w:rFonts w:ascii="var(--jp-code-font-family)" w:hAnsi="var(--jp-code-font-family)"/>
-        </w:rPr>
-        <w:t>2             0.876712</w:t>
-      </w:r>
-    </w:p>
-    <w:p>
-      <w:pPr>
-        <w:pStyle w:val="HTMLncedenBiimlendirilmi"/>
-        <w:shd w:val="clear" w:color="auto" w:fill="FFFFFF"/>
-        <w:wordWrap w:val="0"/>
-        <w:rPr>
-          <w:rFonts w:ascii="var(--jp-code-font-family)" w:hAnsi="var(--jp-code-font-family)"/>
-        </w:rPr>
-      </w:pPr>
-      <w:r>
-        <w:rPr>
-          <w:rFonts w:ascii="var(--jp-code-font-family)" w:hAnsi="var(--jp-code-font-family)"/>
-        </w:rPr>
-        <w:t>accuracy      0.906250</w:t>
-      </w:r>
-    </w:p>
-    <w:p>
-      <w:pPr>
-        <w:pStyle w:val="HTMLncedenBiimlendirilmi"/>
-        <w:shd w:val="clear" w:color="auto" w:fill="FFFFFF"/>
-        <w:wordWrap w:val="0"/>
-        <w:rPr>
-          <w:rFonts w:ascii="var(--jp-code-font-family)" w:hAnsi="var(--jp-code-font-family)"/>
-        </w:rPr>
-      </w:pPr>
-      <w:r>
-        <w:rPr>
-          <w:rFonts w:ascii="var(--jp-code-font-family)" w:hAnsi="var(--jp-code-font-family)"/>
-        </w:rPr>
-        <w:t>macro avg     0.905994</w:t>
-      </w:r>
-    </w:p>
-    <w:p>
-      <w:pPr>
-        <w:pStyle w:val="HTMLncedenBiimlendirilmi"/>
-        <w:shd w:val="clear" w:color="auto" w:fill="FFFFFF"/>
-        <w:wordWrap w:val="0"/>
-        <w:rPr>
-          <w:rFonts w:ascii="var(--jp-code-font-family)" w:hAnsi="var(--jp-code-font-family)"/>
-        </w:rPr>
-      </w:pPr>
-      <w:r>
-        <w:rPr>
-          <w:rFonts w:ascii="var(--jp-code-font-family)" w:hAnsi="var(--jp-code-font-family)"/>
-        </w:rPr>
-        <w:t>weighted avg  0.905994</w:t>
-      </w:r>
-    </w:p>
-    <w:p>
-      <w:pPr>
-        <w:pStyle w:val="HTMLncedenBiimlendirilmi"/>
-        <w:shd w:val="clear" w:color="auto" w:fill="FFFFFF"/>
-        <w:wordWrap w:val="0"/>
-        <w:rPr>
-          <w:rFonts w:ascii="var(--jp-code-font-family)" w:hAnsi="var(--jp-code-font-family)"/>
-        </w:rPr>
-      </w:pPr>
-      <w:r>
-        <w:rPr>
-          <w:rFonts w:ascii="var(--jp-code-font-family)" w:hAnsi="var(--jp-code-font-family)"/>
-        </w:rPr>
-        <w:lastRenderedPageBreak/>
+          <w:sz w:val="18"/>
+          <w:szCs w:val="18"/>
+        </w:rPr>
+        <w:tab/>
+      </w:r>
+    </w:p>
+    <w:p>
+      <w:pPr>
+        <w:tabs>
+          <w:tab w:val="left" w:pos="2329"/>
+        </w:tabs>
+        <w:rPr>
+          <w:b/>
+          <w:bCs/>
+          <w:sz w:val="22"/>
+          <w:szCs w:val="22"/>
+        </w:rPr>
+      </w:pPr>
+      <w:r>
+        <w:rPr>
+          <w:rFonts w:ascii="var(--jp-code-font-family)" w:hAnsi="var(--jp-code-font-family)"/>
+        </w:rPr>
         <w:drawing>
-          <wp:inline distT="0" distB="0" distL="0" distR="0" wp14:anchorId="32537191" wp14:editId="2E3506A8">
-            <wp:extent cx="4484536" cy="3766279"/>
-            <wp:effectExtent l="0" t="0" r="0" b="5715"/>
-            <wp:docPr id="1500409710" name="Resim 1" descr="metin, öykü gelişim çizgisi; kumpas; grafiğini çıkarma, çizgi, diyagram içeren bir resim&#10;&#10;Açıklama otomatik olarak oluşturuldu"/>
+          <wp:anchor distT="0" distB="0" distL="114300" distR="114300" simplePos="0" relativeHeight="251672576" behindDoc="1" locked="0" layoutInCell="1" allowOverlap="1" wp14:anchorId="201BAC04" wp14:editId="12356797">
+            <wp:simplePos x="0" y="0"/>
+            <wp:positionH relativeFrom="column">
+              <wp:posOffset>1834791</wp:posOffset>
+            </wp:positionH>
+            <wp:positionV relativeFrom="paragraph">
+              <wp:posOffset>9166</wp:posOffset>
+            </wp:positionV>
+            <wp:extent cx="1963973" cy="1786624"/>
+            <wp:effectExtent l="0" t="0" r="0" b="4445"/>
+            <wp:wrapTight wrapText="bothSides">
+              <wp:wrapPolygon edited="0">
+                <wp:start x="0" y="0"/>
+                <wp:lineTo x="0" y="21423"/>
+                <wp:lineTo x="21376" y="21423"/>
+                <wp:lineTo x="21376" y="0"/>
+                <wp:lineTo x="0" y="0"/>
+              </wp:wrapPolygon>
+            </wp:wrapTight>
+            <wp:docPr id="754733931" name="Resim 1" descr="metin, ekran görüntüsü, diyagram, sayı, numara içeren bir resim&#10;&#10;Açıklama otomatik olarak oluşturuldu"/>
             <wp:cNvGraphicFramePr>
               <a:graphicFrameLocks xmlns:a="http://schemas.openxmlformats.org/drawingml/2006/main" noChangeAspect="1"/>
             </wp:cNvGraphicFramePr>
@@ -1898,11 +2035,17 @@
               <a:graphicData uri="http://schemas.openxmlformats.org/drawingml/2006/picture">
                 <pic:pic xmlns:pic="http://schemas.openxmlformats.org/drawingml/2006/picture">
                   <pic:nvPicPr>
-                    <pic:cNvPr id="1500409710" name="Resim 1" descr="metin, öykü gelişim çizgisi; kumpas; grafiğini çıkarma, çizgi, diyagram içeren bir resim&#10;&#10;Açıklama otomatik olarak oluşturuldu"/>
+                    <pic:cNvPr id="754733931" name="Resim 1" descr="metin, ekran görüntüsü, diyagram, sayı, numara içeren bir resim&#10;&#10;Açıklama otomatik olarak oluşturuldu"/>
                     <pic:cNvPicPr/>
                   </pic:nvPicPr>
                   <pic:blipFill>
-                    <a:blip r:embed="rId9"/>
+                    <a:blip r:embed="rId10">
+                      <a:extLst>
+                        <a:ext uri="{28A0092B-C50C-407E-A947-70E740481C1C}">
+                          <a14:useLocalDpi xmlns:a14="http://schemas.microsoft.com/office/drawing/2010/main" val="0"/>
+                        </a:ext>
+                      </a:extLst>
+                    </a:blip>
                     <a:stretch>
                       <a:fillRect/>
                     </a:stretch>
@@ -1910,7 +2053,194 @@
                   <pic:spPr>
                     <a:xfrm>
                       <a:off x="0" y="0"/>
-                      <a:ext cx="4496037" cy="3775938"/>
+                      <a:ext cx="1963973" cy="1786624"/>
+                    </a:xfrm>
+                    <a:prstGeom prst="rect">
+                      <a:avLst/>
+                    </a:prstGeom>
+                  </pic:spPr>
+                </pic:pic>
+              </a:graphicData>
+            </a:graphic>
+          </wp:anchor>
+        </w:drawing>
+      </w:r>
+      <w:r>
+        <w:rPr>
+          <w:b/>
+          <w:bCs/>
+          <w:sz w:val="22"/>
+          <w:szCs w:val="22"/>
+        </w:rPr>
+        <w:t>Normalizasyon katmanı ekledikten sonra:</w:t>
+      </w:r>
+    </w:p>
+    <w:p>
+      <w:pPr>
+        <w:pStyle w:val="HTMLncedenBiimlendirilmi"/>
+        <w:shd w:val="clear" w:color="auto" w:fill="FFFFFF"/>
+        <w:wordWrap w:val="0"/>
+        <w:rPr>
+          <w:rFonts w:ascii="var(--jp-code-font-family)" w:hAnsi="var(--jp-code-font-family)"/>
+        </w:rPr>
+      </w:pPr>
+      <w:r>
+        <w:rPr>
+          <w:rFonts w:ascii="var(--jp-code-font-family)" w:hAnsi="var(--jp-code-font-family)"/>
+        </w:rPr>
+        <w:t xml:space="preserve">              f1-score</w:t>
+      </w:r>
+    </w:p>
+    <w:p>
+      <w:pPr>
+        <w:pStyle w:val="HTMLncedenBiimlendirilmi"/>
+        <w:shd w:val="clear" w:color="auto" w:fill="FFFFFF"/>
+        <w:wordWrap w:val="0"/>
+        <w:rPr>
+          <w:rFonts w:ascii="var(--jp-code-font-family)" w:hAnsi="var(--jp-code-font-family)"/>
+        </w:rPr>
+      </w:pPr>
+      <w:r>
+        <w:rPr>
+          <w:rFonts w:ascii="var(--jp-code-font-family)" w:hAnsi="var(--jp-code-font-family)"/>
+        </w:rPr>
+        <w:t>0             1.000000</w:t>
+      </w:r>
+    </w:p>
+    <w:p>
+      <w:pPr>
+        <w:pStyle w:val="HTMLncedenBiimlendirilmi"/>
+        <w:shd w:val="clear" w:color="auto" w:fill="FFFFFF"/>
+        <w:wordWrap w:val="0"/>
+        <w:rPr>
+          <w:rFonts w:ascii="var(--jp-code-font-family)" w:hAnsi="var(--jp-code-font-family)"/>
+        </w:rPr>
+      </w:pPr>
+      <w:r>
+        <w:rPr>
+          <w:rFonts w:ascii="var(--jp-code-font-family)" w:hAnsi="var(--jp-code-font-family)"/>
+        </w:rPr>
+        <w:t>1             0.984127</w:t>
+      </w:r>
+    </w:p>
+    <w:p>
+      <w:pPr>
+        <w:pStyle w:val="HTMLncedenBiimlendirilmi"/>
+        <w:shd w:val="clear" w:color="auto" w:fill="FFFFFF"/>
+        <w:wordWrap w:val="0"/>
+        <w:rPr>
+          <w:rFonts w:ascii="var(--jp-code-font-family)" w:hAnsi="var(--jp-code-font-family)"/>
+        </w:rPr>
+      </w:pPr>
+      <w:r>
+        <w:rPr>
+          <w:rFonts w:ascii="var(--jp-code-font-family)" w:hAnsi="var(--jp-code-font-family)"/>
+        </w:rPr>
+        <w:t>2             0.984615</w:t>
+      </w:r>
+    </w:p>
+    <w:p>
+      <w:pPr>
+        <w:pStyle w:val="HTMLncedenBiimlendirilmi"/>
+        <w:shd w:val="clear" w:color="auto" w:fill="FFFFFF"/>
+        <w:wordWrap w:val="0"/>
+        <w:rPr>
+          <w:rFonts w:ascii="var(--jp-code-font-family)" w:hAnsi="var(--jp-code-font-family)"/>
+        </w:rPr>
+      </w:pPr>
+      <w:r>
+        <w:rPr>
+          <w:rFonts w:ascii="var(--jp-code-font-family)" w:hAnsi="var(--jp-code-font-family)"/>
+        </w:rPr>
+        <w:t>accuracy      0.989583</w:t>
+      </w:r>
+    </w:p>
+    <w:p>
+      <w:pPr>
+        <w:pStyle w:val="HTMLncedenBiimlendirilmi"/>
+        <w:shd w:val="clear" w:color="auto" w:fill="FFFFFF"/>
+        <w:wordWrap w:val="0"/>
+        <w:rPr>
+          <w:rFonts w:ascii="var(--jp-code-font-family)" w:hAnsi="var(--jp-code-font-family)"/>
+        </w:rPr>
+      </w:pPr>
+      <w:r>
+        <w:rPr>
+          <w:rFonts w:ascii="var(--jp-code-font-family)" w:hAnsi="var(--jp-code-font-family)"/>
+        </w:rPr>
+        <w:t>macro avg     0.989581</w:t>
+      </w:r>
+    </w:p>
+    <w:p>
+      <w:pPr>
+        <w:pStyle w:val="HTMLncedenBiimlendirilmi"/>
+        <w:shd w:val="clear" w:color="auto" w:fill="FFFFFF"/>
+        <w:wordWrap w:val="0"/>
+        <w:rPr>
+          <w:rFonts w:ascii="var(--jp-code-font-family)" w:hAnsi="var(--jp-code-font-family)"/>
+        </w:rPr>
+      </w:pPr>
+      <w:r>
+        <w:rPr>
+          <w:rFonts w:ascii="var(--jp-code-font-family)" w:hAnsi="var(--jp-code-font-family)"/>
+        </w:rPr>
+        <w:t>weighted avg  0.989581</w:t>
+      </w:r>
+    </w:p>
+    <w:p>
+      <w:pPr>
+        <w:rPr>
+          <w:sz w:val="18"/>
+          <w:szCs w:val="18"/>
+        </w:rPr>
+      </w:pPr>
+    </w:p>
+    <w:p>
+      <w:pPr>
+        <w:rPr>
+          <w:sz w:val="18"/>
+          <w:szCs w:val="18"/>
+        </w:rPr>
+      </w:pPr>
+    </w:p>
+    <w:p>
+      <w:pPr>
+        <w:rPr>
+          <w:sz w:val="18"/>
+          <w:szCs w:val="18"/>
+        </w:rPr>
+      </w:pPr>
+      <w:r>
+        <w:rPr>
+          <w:sz w:val="18"/>
+          <w:szCs w:val="18"/>
+        </w:rPr>
+        <w:lastRenderedPageBreak/>
+        <w:drawing>
+          <wp:inline distT="0" distB="0" distL="0" distR="0" wp14:anchorId="62D4D0BD" wp14:editId="340CDBC9">
+            <wp:extent cx="4731026" cy="3995193"/>
+            <wp:effectExtent l="0" t="0" r="0" b="5715"/>
+            <wp:docPr id="761483472" name="Resim 1" descr="metin, çizgi, diyagram, öykü gelişim çizgisi; kumpas; grafiğini çıkarma içeren bir resim&#10;&#10;Açıklama otomatik olarak oluşturuldu"/>
+            <wp:cNvGraphicFramePr>
+              <a:graphicFrameLocks xmlns:a="http://schemas.openxmlformats.org/drawingml/2006/main" noChangeAspect="1"/>
+            </wp:cNvGraphicFramePr>
+            <a:graphic xmlns:a="http://schemas.openxmlformats.org/drawingml/2006/main">
+              <a:graphicData uri="http://schemas.openxmlformats.org/drawingml/2006/picture">
+                <pic:pic xmlns:pic="http://schemas.openxmlformats.org/drawingml/2006/picture">
+                  <pic:nvPicPr>
+                    <pic:cNvPr id="761483472" name="Resim 1" descr="metin, çizgi, diyagram, öykü gelişim çizgisi; kumpas; grafiğini çıkarma içeren bir resim&#10;&#10;Açıklama otomatik olarak oluşturuldu"/>
+                    <pic:cNvPicPr/>
+                  </pic:nvPicPr>
+                  <pic:blipFill>
+                    <a:blip r:embed="rId11"/>
+                    <a:stretch>
+                      <a:fillRect/>
+                    </a:stretch>
+                  </pic:blipFill>
+                  <pic:spPr>
+                    <a:xfrm>
+                      <a:off x="0" y="0"/>
+                      <a:ext cx="4740095" cy="4002852"/>
                     </a:xfrm>
                     <a:prstGeom prst="rect">
                       <a:avLst/>
@@ -1925,59 +2255,6 @@
     </w:p>
     <w:p>
       <w:pPr>
-        <w:tabs>
-          <w:tab w:val="left" w:pos="2329"/>
-        </w:tabs>
-        <w:rPr>
-          <w:b/>
-          <w:bCs/>
-          <w:sz w:val="22"/>
-          <w:szCs w:val="22"/>
-        </w:rPr>
-      </w:pPr>
-    </w:p>
-    <w:p>
-      <w:pPr>
-        <w:rPr>
-          <w:sz w:val="18"/>
-          <w:szCs w:val="18"/>
-        </w:rPr>
-      </w:pPr>
-    </w:p>
-    <w:p>
-      <w:pPr>
-        <w:rPr>
-          <w:sz w:val="18"/>
-          <w:szCs w:val="18"/>
-        </w:rPr>
-      </w:pPr>
-    </w:p>
-    <w:p>
-      <w:pPr>
-        <w:rPr>
-          <w:sz w:val="18"/>
-          <w:szCs w:val="18"/>
-        </w:rPr>
-      </w:pPr>
-    </w:p>
-    <w:p>
-      <w:pPr>
-        <w:rPr>
-          <w:sz w:val="18"/>
-          <w:szCs w:val="18"/>
-        </w:rPr>
-      </w:pPr>
-    </w:p>
-    <w:p>
-      <w:pPr>
-        <w:rPr>
-          <w:sz w:val="18"/>
-          <w:szCs w:val="18"/>
-        </w:rPr>
-      </w:pPr>
-    </w:p>
-    <w:p>
-      <w:pPr>
         <w:rPr>
           <w:b/>
           <w:bCs/>
@@ -2711,7 +2988,6 @@
           <w:b/>
           <w:bCs/>
         </w:rPr>
-        <w:lastRenderedPageBreak/>
         <w:t>37/37</w:t>
       </w:r>
       <w:r>
@@ -2829,9 +3105,11 @@
       </w:pPr>
       <w:r>
         <w:rPr>
-          <w:sz w:val="18"/>
-          <w:szCs w:val="18"/>
-        </w:rPr>
+          <w:noProof/>
+          <w:sz w:val="18"/>
+          <w:szCs w:val="18"/>
+        </w:rPr>
+        <w:lastRenderedPageBreak/>
         <w:drawing>
           <wp:anchor distT="0" distB="0" distL="114300" distR="114300" simplePos="0" relativeHeight="251663360" behindDoc="1" locked="0" layoutInCell="1" allowOverlap="1" wp14:anchorId="6F5D84E5" wp14:editId="2E2F49B6">
             <wp:simplePos x="0" y="0"/>
@@ -2864,7 +3142,7 @@
                     <pic:cNvPicPr/>
                   </pic:nvPicPr>
                   <pic:blipFill>
-                    <a:blip r:embed="rId10">
+                    <a:blip r:embed="rId12">
                       <a:extLst>
                         <a:ext uri="{28A0092B-C50C-407E-A947-70E740481C1C}">
                           <a14:useLocalDpi xmlns:a14="http://schemas.microsoft.com/office/drawing/2010/main" val="0"/>
@@ -2892,6 +3170,7 @@
       </w:r>
       <w:r>
         <w:rPr>
+          <w:noProof/>
           <w:sz w:val="18"/>
           <w:szCs w:val="18"/>
         </w:rPr>
@@ -2927,7 +3206,7 @@
                     <pic:cNvPicPr/>
                   </pic:nvPicPr>
                   <pic:blipFill>
-                    <a:blip r:embed="rId11">
+                    <a:blip r:embed="rId13">
                       <a:extLst>
                         <a:ext uri="{28A0092B-C50C-407E-A947-70E740481C1C}">
                           <a14:useLocalDpi xmlns:a14="http://schemas.microsoft.com/office/drawing/2010/main" val="0"/>
@@ -4096,6 +4375,7 @@
       </w:pPr>
       <w:r>
         <w:rPr>
+          <w:noProof/>
           <w:sz w:val="18"/>
           <w:szCs w:val="18"/>
         </w:rPr>
@@ -4132,7 +4412,7 @@
                     <pic:cNvPicPr/>
                   </pic:nvPicPr>
                   <pic:blipFill>
-                    <a:blip r:embed="rId12">
+                    <a:blip r:embed="rId14">
                       <a:extLst>
                         <a:ext uri="{28A0092B-C50C-407E-A947-70E740481C1C}">
                           <a14:useLocalDpi xmlns:a14="http://schemas.microsoft.com/office/drawing/2010/main" val="0"/>
@@ -4240,6 +4520,7 @@
       </w:pPr>
       <w:r>
         <w:rPr>
+          <w:noProof/>
           <w:sz w:val="18"/>
           <w:szCs w:val="18"/>
         </w:rPr>
@@ -4275,7 +4556,7 @@
                     <pic:cNvPicPr/>
                   </pic:nvPicPr>
                   <pic:blipFill>
-                    <a:blip r:embed="rId13">
+                    <a:blip r:embed="rId15">
                       <a:extLst>
                         <a:ext uri="{28A0092B-C50C-407E-A947-70E740481C1C}">
                           <a14:useLocalDpi xmlns:a14="http://schemas.microsoft.com/office/drawing/2010/main" val="0"/>
@@ -4532,6 +4813,7 @@
       </w:pPr>
       <w:r>
         <w:rPr>
+          <w:noProof/>
           <w:sz w:val="18"/>
           <w:szCs w:val="18"/>
         </w:rPr>
@@ -4568,7 +4850,7 @@
                     <pic:cNvPicPr/>
                   </pic:nvPicPr>
                   <pic:blipFill>
-                    <a:blip r:embed="rId14">
+                    <a:blip r:embed="rId16">
                       <a:extLst>
                         <a:ext uri="{28A0092B-C50C-407E-A947-70E740481C1C}">
                           <a14:useLocalDpi xmlns:a14="http://schemas.microsoft.com/office/drawing/2010/main" val="0"/>
@@ -4604,6 +4886,7 @@
       </w:pPr>
       <w:r>
         <w:rPr>
+          <w:noProof/>
           <w:sz w:val="18"/>
           <w:szCs w:val="18"/>
         </w:rPr>
@@ -4639,7 +4922,7 @@
                     <pic:cNvPicPr/>
                   </pic:nvPicPr>
                   <pic:blipFill>
-                    <a:blip r:embed="rId15">
+                    <a:blip r:embed="rId17">
                       <a:extLst>
                         <a:ext uri="{28A0092B-C50C-407E-A947-70E740481C1C}">
                           <a14:useLocalDpi xmlns:a14="http://schemas.microsoft.com/office/drawing/2010/main" val="0"/>
@@ -4915,12 +5198,13 @@
       </w:pPr>
       <w:r>
         <w:rPr>
+          <w:noProof/>
           <w:sz w:val="18"/>
           <w:szCs w:val="18"/>
         </w:rPr>
         <w:lastRenderedPageBreak/>
         <w:drawing>
-          <wp:anchor distT="0" distB="0" distL="114300" distR="114300" simplePos="0" relativeHeight="251668480" behindDoc="1" locked="0" layoutInCell="1" allowOverlap="1" wp14:anchorId="2CE2B2EE" wp14:editId="2D092C4E">
+          <wp:anchor distT="0" distB="0" distL="114300" distR="114300" simplePos="0" relativeHeight="251668480" behindDoc="1" locked="0" layoutInCell="1" allowOverlap="1" wp14:anchorId="2CE2B2EE" wp14:editId="0B4B3CD3">
             <wp:simplePos x="0" y="0"/>
             <wp:positionH relativeFrom="margin">
               <wp:posOffset>3076796</wp:posOffset>
@@ -4951,7 +5235,7 @@
                     <pic:cNvPicPr/>
                   </pic:nvPicPr>
                   <pic:blipFill>
-                    <a:blip r:embed="rId16" cstate="print">
+                    <a:blip r:embed="rId18" cstate="print">
                       <a:extLst>
                         <a:ext uri="{28A0092B-C50C-407E-A947-70E740481C1C}">
                           <a14:useLocalDpi xmlns:a14="http://schemas.microsoft.com/office/drawing/2010/main" val="0"/>
@@ -4979,6 +5263,7 @@
       </w:r>
       <w:r>
         <w:rPr>
+          <w:noProof/>
           <w:sz w:val="18"/>
           <w:szCs w:val="18"/>
         </w:rPr>
@@ -5014,7 +5299,7 @@
                     <pic:cNvPicPr/>
                   </pic:nvPicPr>
                   <pic:blipFill>
-                    <a:blip r:embed="rId17" cstate="print">
+                    <a:blip r:embed="rId19" cstate="print">
                       <a:extLst>
                         <a:ext uri="{28A0092B-C50C-407E-A947-70E740481C1C}">
                           <a14:useLocalDpi xmlns:a14="http://schemas.microsoft.com/office/drawing/2010/main" val="0"/>
@@ -5074,6 +5359,7 @@
       </w:pPr>
       <w:r>
         <w:rPr>
+          <w:noProof/>
           <w:sz w:val="18"/>
           <w:szCs w:val="18"/>
         </w:rPr>
@@ -5109,7 +5395,7 @@
                     <pic:cNvPicPr/>
                   </pic:nvPicPr>
                   <pic:blipFill>
-                    <a:blip r:embed="rId18">
+                    <a:blip r:embed="rId20">
                       <a:extLst>
                         <a:ext uri="{28A0092B-C50C-407E-A947-70E740481C1C}">
                           <a14:useLocalDpi xmlns:a14="http://schemas.microsoft.com/office/drawing/2010/main" val="0"/>
@@ -5240,6 +5526,127 @@
     </w:sectPr>
   </w:body>
 </w:document>
+</file>
+
+<file path=word/numbering.xml><?xml version="1.0" encoding="utf-8"?>
+<w:numbering xmlns:wpc="http://schemas.microsoft.com/office/word/2010/wordprocessingCanvas" xmlns:cx="http://schemas.microsoft.com/office/drawing/2014/chartex" xmlns:cx1="http://schemas.microsoft.com/office/drawing/2015/9/8/chartex" xmlns:cx2="http://schemas.microsoft.com/office/drawing/2015/10/21/chartex" xmlns:cx3="http://schemas.microsoft.com/office/drawing/2016/5/9/chartex" xmlns:cx4="http://schemas.microsoft.com/office/drawing/2016/5/10/chartex" xmlns:cx5="http://schemas.microsoft.com/office/drawing/2016/5/11/chartex" xmlns:cx6="http://schemas.microsoft.com/office/drawing/2016/5/12/chartex" xmlns:cx7="http://schemas.microsoft.com/office/drawing/2016/5/13/chartex" xmlns:cx8="http://schemas.microsoft.com/office/drawing/2016/5/14/chartex" xmlns:mc="http://schemas.openxmlformats.org/markup-compatibility/2006" xmlns:aink="http://schemas.microsoft.com/office/drawing/2016/ink" xmlns:am3d="http://schemas.microsoft.com/office/drawing/2017/model3d" xmlns:o="urn:schemas-microsoft-com:office:office" xmlns:oel="http://schemas.microsoft.com/office/2019/extlst" xmlns:r="http://schemas.openxmlformats.org/officeDocument/2006/relationships" xmlns:m="http://schemas.openxmlformats.org/officeDocument/2006/math" xmlns:v="urn:schemas-microsoft-com:vml" xmlns:wp14="http://schemas.microsoft.com/office/word/2010/wordprocessingDrawing" xmlns:wp="http://schemas.openxmlformats.org/drawingml/2006/wordprocessingDrawing" xmlns:w10="urn:schemas-microsoft-com:office:word" xmlns:w="http://schemas.openxmlformats.org/wordprocessingml/2006/main" xmlns:w14="http://schemas.microsoft.com/office/word/2010/wordml" xmlns:w15="http://schemas.microsoft.com/office/word/2012/wordml" xmlns:w16cex="http://schemas.microsoft.com/office/word/2018/wordml/cex" xmlns:w16cid="http://schemas.microsoft.com/office/word/2016/wordml/cid" xmlns:w16="http://schemas.microsoft.com/office/word/2018/wordml" xmlns:w16du="http://schemas.microsoft.com/office/word/2023/wordml/word16du" xmlns:w16sdtdh="http://schemas.microsoft.com/office/word/2020/wordml/sdtdatahash" xmlns:w16se="http://schemas.microsoft.com/office/word/2015/wordml/symex" xmlns:wpg="http://schemas.microsoft.com/office/word/2010/wordprocessingGroup" xmlns:wpi="http://schemas.microsoft.com/office/word/2010/wordprocessingInk" xmlns:wne="http://schemas.microsoft.com/office/word/2006/wordml" xmlns:wps="http://schemas.microsoft.com/office/word/2010/wordprocessingShape" mc:Ignorable="w14 w15 w16se w16cid w16 w16cex w16sdtdh w16du wp14">
+  <w:abstractNum w:abstractNumId="0" w15:restartNumberingAfterBreak="0">
+    <w:nsid w:val="6E87773B"/>
+    <w:multiLevelType w:val="hybridMultilevel"/>
+    <w:tmpl w:val="E6328A62"/>
+    <w:lvl w:ilvl="0" w:tplc="041F0001">
+      <w:start w:val="1"/>
+      <w:numFmt w:val="bullet"/>
+      <w:lvlText w:val=""/>
+      <w:lvlJc w:val="left"/>
+      <w:pPr>
+        <w:ind w:left="720" w:hanging="360"/>
+      </w:pPr>
+      <w:rPr>
+        <w:rFonts w:ascii="Symbol" w:hAnsi="Symbol" w:hint="default"/>
+      </w:rPr>
+    </w:lvl>
+    <w:lvl w:ilvl="1" w:tplc="041F0003" w:tentative="1">
+      <w:start w:val="1"/>
+      <w:numFmt w:val="bullet"/>
+      <w:lvlText w:val="o"/>
+      <w:lvlJc w:val="left"/>
+      <w:pPr>
+        <w:ind w:left="1440" w:hanging="360"/>
+      </w:pPr>
+      <w:rPr>
+        <w:rFonts w:ascii="Courier New" w:hAnsi="Courier New" w:cs="Courier New" w:hint="default"/>
+      </w:rPr>
+    </w:lvl>
+    <w:lvl w:ilvl="2" w:tplc="041F0005" w:tentative="1">
+      <w:start w:val="1"/>
+      <w:numFmt w:val="bullet"/>
+      <w:lvlText w:val=""/>
+      <w:lvlJc w:val="left"/>
+      <w:pPr>
+        <w:ind w:left="2160" w:hanging="360"/>
+      </w:pPr>
+      <w:rPr>
+        <w:rFonts w:ascii="Wingdings" w:hAnsi="Wingdings" w:hint="default"/>
+      </w:rPr>
+    </w:lvl>
+    <w:lvl w:ilvl="3" w:tplc="041F0001" w:tentative="1">
+      <w:start w:val="1"/>
+      <w:numFmt w:val="bullet"/>
+      <w:lvlText w:val=""/>
+      <w:lvlJc w:val="left"/>
+      <w:pPr>
+        <w:ind w:left="2880" w:hanging="360"/>
+      </w:pPr>
+      <w:rPr>
+        <w:rFonts w:ascii="Symbol" w:hAnsi="Symbol" w:hint="default"/>
+      </w:rPr>
+    </w:lvl>
+    <w:lvl w:ilvl="4" w:tplc="041F0003" w:tentative="1">
+      <w:start w:val="1"/>
+      <w:numFmt w:val="bullet"/>
+      <w:lvlText w:val="o"/>
+      <w:lvlJc w:val="left"/>
+      <w:pPr>
+        <w:ind w:left="3600" w:hanging="360"/>
+      </w:pPr>
+      <w:rPr>
+        <w:rFonts w:ascii="Courier New" w:hAnsi="Courier New" w:cs="Courier New" w:hint="default"/>
+      </w:rPr>
+    </w:lvl>
+    <w:lvl w:ilvl="5" w:tplc="041F0005" w:tentative="1">
+      <w:start w:val="1"/>
+      <w:numFmt w:val="bullet"/>
+      <w:lvlText w:val=""/>
+      <w:lvlJc w:val="left"/>
+      <w:pPr>
+        <w:ind w:left="4320" w:hanging="360"/>
+      </w:pPr>
+      <w:rPr>
+        <w:rFonts w:ascii="Wingdings" w:hAnsi="Wingdings" w:hint="default"/>
+      </w:rPr>
+    </w:lvl>
+    <w:lvl w:ilvl="6" w:tplc="041F0001" w:tentative="1">
+      <w:start w:val="1"/>
+      <w:numFmt w:val="bullet"/>
+      <w:lvlText w:val=""/>
+      <w:lvlJc w:val="left"/>
+      <w:pPr>
+        <w:ind w:left="5040" w:hanging="360"/>
+      </w:pPr>
+      <w:rPr>
+        <w:rFonts w:ascii="Symbol" w:hAnsi="Symbol" w:hint="default"/>
+      </w:rPr>
+    </w:lvl>
+    <w:lvl w:ilvl="7" w:tplc="041F0003" w:tentative="1">
+      <w:start w:val="1"/>
+      <w:numFmt w:val="bullet"/>
+      <w:lvlText w:val="o"/>
+      <w:lvlJc w:val="left"/>
+      <w:pPr>
+        <w:ind w:left="5760" w:hanging="360"/>
+      </w:pPr>
+      <w:rPr>
+        <w:rFonts w:ascii="Courier New" w:hAnsi="Courier New" w:cs="Courier New" w:hint="default"/>
+      </w:rPr>
+    </w:lvl>
+    <w:lvl w:ilvl="8" w:tplc="041F0005" w:tentative="1">
+      <w:start w:val="1"/>
+      <w:numFmt w:val="bullet"/>
+      <w:lvlText w:val=""/>
+      <w:lvlJc w:val="left"/>
+      <w:pPr>
+        <w:ind w:left="6480" w:hanging="360"/>
+      </w:pPr>
+      <w:rPr>
+        <w:rFonts w:ascii="Wingdings" w:hAnsi="Wingdings" w:hint="default"/>
+      </w:rPr>
+    </w:lvl>
+  </w:abstractNum>
+  <w:num w:numId="1" w16cid:durableId="1919288846">
+    <w:abstractNumId w:val="0"/>
+  </w:num>
+</w:numbering>
 </file>
 
 <file path=word/styles.xml><?xml version="1.0" encoding="utf-8"?>
@@ -6181,7 +6588,6 @@
     <w:basedOn w:val="Normal"/>
     <w:link w:val="HTMLncedenBiimlendirilmiChar"/>
     <w:uiPriority w:val="99"/>
-    <w:semiHidden/>
     <w:unhideWhenUsed/>
     <w:rsid w:val="00C731AD"/>
     <w:pPr>
@@ -6219,7 +6625,6 @@
     <w:basedOn w:val="VarsaylanParagrafYazTipi"/>
     <w:link w:val="HTMLncedenBiimlendirilmi"/>
     <w:uiPriority w:val="99"/>
-    <w:semiHidden/>
     <w:rsid w:val="00C731AD"/>
     <w:rPr>
       <w:rFonts w:ascii="Courier New" w:eastAsia="Times New Roman" w:hAnsi="Courier New" w:cs="Courier New"/>

</xml_diff>